<commit_message>
Doc about boss behavior and presentation added
</commit_message>
<xml_diff>
--- a/Docs/GDD/ComportementBoss.docx
+++ b/Docs/GDD/ComportementBoss.docx
@@ -49,6 +49,11 @@
     </w:p>
     <w:p>
       <w:pPr>
+        <w:ind w:firstLine="708"/>
+      </w:pPr>
+    </w:p>
+    <w:p>
+      <w:pPr>
         <w:rPr>
           <w:b/>
           <w:u w:val="single"/>
@@ -154,6 +159,79 @@
       <w:r>
         <w:t xml:space="preserve"> même avec bouclier).</w:t>
       </w:r>
+      <w:r>
+        <w:t xml:space="preserve"> Une jauge (voir plus bas) sur le boss permet d’indiquer le passage entre </w:t>
+      </w:r>
+      <w:r>
+        <w:t>les deux premières phases</w:t>
+      </w:r>
+      <w:r>
+        <w:t>.</w:t>
+      </w:r>
+    </w:p>
+    <w:p>
+      <w:pPr>
+        <w:rPr>
+          <w:i/>
+        </w:rPr>
+      </w:pPr>
+      <w:r>
+        <w:tab/>
+      </w:r>
+      <w:r>
+        <w:rPr>
+          <w:i/>
+        </w:rPr>
+        <w:t xml:space="preserve">Il y a un </w:t>
+      </w:r>
+      <w:proofErr w:type="spellStart"/>
+      <w:r>
+        <w:rPr>
+          <w:i/>
+        </w:rPr>
+        <w:t>timer</w:t>
+      </w:r>
+      <w:proofErr w:type="spellEnd"/>
+      <w:r>
+        <w:rPr>
+          <w:i/>
+        </w:rPr>
+        <w:t xml:space="preserve"> qui permet de gérer l’angle d’une aiguille sur la jauge </w:t>
+      </w:r>
+      <w:r>
+        <w:rPr>
+          <w:i/>
+        </w:rPr>
+        <w:t>moins il reste de temps plus l’aguille penche vers la droite, vers la zone rouge. Garder le même système de viser qu’un shooter mais toute les X secondes les tirs s’arrête et le boss prépare l’attaque de son canon à vapeur</w:t>
+      </w:r>
+      <w:r>
+        <w:rPr>
+          <w:i/>
+        </w:rPr>
+        <w:t xml:space="preserve">, celui-ci étant un tir très large dans une </w:t>
+      </w:r>
+      <w:proofErr w:type="gramStart"/>
+      <w:r>
+        <w:rPr>
+          <w:i/>
+        </w:rPr>
+        <w:t>direction(</w:t>
+      </w:r>
+      <w:proofErr w:type="gramEnd"/>
+      <w:r>
+        <w:rPr>
+          <w:i/>
+        </w:rPr>
+        <w:t>vise le joueur)</w:t>
+      </w:r>
+      <w:bookmarkStart w:id="0" w:name="_GoBack"/>
+      <w:bookmarkEnd w:id="0"/>
+      <w:r>
+        <w:rPr>
+          <w:i/>
+        </w:rPr>
+        <w:t>.</w:t>
+      </w:r>
     </w:p>
     <w:p>
       <w:r>
@@ -273,120 +351,339 @@
         <w:t>ablement pas plus de trois fois).</w:t>
       </w:r>
     </w:p>
+    <w:p>
+      <w:pPr>
+        <w:rPr>
+          <w:i/>
+        </w:rPr>
+      </w:pPr>
+      <w:r>
+        <w:tab/>
+      </w:r>
+      <w:r>
+        <w:rPr>
+          <w:i/>
+        </w:rPr>
+        <w:t xml:space="preserve">Il suffit d’activer le </w:t>
+      </w:r>
+      <w:proofErr w:type="spellStart"/>
+      <w:r>
+        <w:rPr>
+          <w:i/>
+        </w:rPr>
+        <w:t>gameobject</w:t>
+      </w:r>
+      <w:proofErr w:type="spellEnd"/>
+      <w:r>
+        <w:rPr>
+          <w:i/>
+        </w:rPr>
+        <w:t>/</w:t>
+      </w:r>
+      <w:proofErr w:type="spellStart"/>
+      <w:r>
+        <w:rPr>
+          <w:i/>
+        </w:rPr>
+        <w:t>prefab</w:t>
+      </w:r>
+      <w:proofErr w:type="spellEnd"/>
+      <w:r>
+        <w:rPr>
+          <w:i/>
+        </w:rPr>
+        <w:t xml:space="preserve"> du « cœur du boss » au début de cette phase</w:t>
+      </w:r>
+      <w:r>
+        <w:rPr>
+          <w:i/>
+        </w:rPr>
+        <w:t xml:space="preserve"> (il faudrait peut-être le considérer comme </w:t>
+      </w:r>
+      <w:r>
+        <w:rPr>
+          <w:i/>
+        </w:rPr>
+        <w:t>un ennemi</w:t>
+      </w:r>
+      <w:r>
+        <w:rPr>
+          <w:i/>
+        </w:rPr>
+        <w:t xml:space="preserve"> avec beaucoup de bouclier sans déplacement et sans attaque dans le code)</w:t>
+      </w:r>
+      <w:r>
+        <w:rPr>
+          <w:i/>
+        </w:rPr>
+        <w:t>.</w:t>
+      </w:r>
+      <w:r>
+        <w:rPr>
+          <w:i/>
+        </w:rPr>
+        <w:t xml:space="preserve"> </w:t>
+      </w:r>
+      <w:r>
+        <w:rPr>
+          <w:i/>
+        </w:rPr>
+        <w:t xml:space="preserve"> Il y aurait un </w:t>
+      </w:r>
+      <w:proofErr w:type="spellStart"/>
+      <w:r>
+        <w:rPr>
+          <w:i/>
+        </w:rPr>
+        <w:t>timer</w:t>
+      </w:r>
+      <w:proofErr w:type="spellEnd"/>
+      <w:r>
+        <w:rPr>
+          <w:i/>
+        </w:rPr>
+        <w:t xml:space="preserve"> de la phase qui lui ferai petit à petit remonté l’aiguille dans la zone verte.</w:t>
+      </w:r>
+    </w:p>
+    <w:p>
+      <w:pPr>
+        <w:rPr>
+          <w:i/>
+        </w:rPr>
+      </w:pPr>
+    </w:p>
+    <w:p>
+      <w:pPr>
+        <w:rPr>
+          <w:b/>
+          <w:u w:val="single"/>
+        </w:rPr>
+      </w:pPr>
+      <w:r>
+        <w:rPr>
+          <w:b/>
+          <w:u w:val="single"/>
+        </w:rPr>
+        <w:t>La p</w:t>
+      </w:r>
+      <w:r>
+        <w:rPr>
+          <w:b/>
+          <w:u w:val="single"/>
+        </w:rPr>
+        <w:t>hase finale </w:t>
+      </w:r>
+      <w:r>
+        <w:rPr>
+          <w:i/>
+          <w:u w:val="single"/>
+        </w:rPr>
+        <w:t>(15 secondes)</w:t>
+      </w:r>
+      <w:r>
+        <w:rPr>
+          <w:b/>
+          <w:u w:val="single"/>
+        </w:rPr>
+        <w:t>:</w:t>
+      </w:r>
+    </w:p>
+    <w:p>
+      <w:pPr>
+        <w:ind w:firstLine="708"/>
+      </w:pPr>
+      <w:r>
+        <w:t xml:space="preserve">Une fois la vie </w:t>
+      </w:r>
+      <w:proofErr w:type="gramStart"/>
+      <w:r>
+        <w:t>du boss tombé</w:t>
+      </w:r>
+      <w:r>
+        <w:t>e</w:t>
+      </w:r>
+      <w:proofErr w:type="gramEnd"/>
+      <w:r>
+        <w:t xml:space="preserve"> à zéro, une nouvelle phas</w:t>
+      </w:r>
+      <w:r>
+        <w:t>e se déclenche.</w:t>
+      </w:r>
+      <w:r>
+        <w:t xml:space="preserve"> </w:t>
+      </w:r>
+      <w:r>
+        <w:t>L</w:t>
+      </w:r>
+      <w:r>
+        <w:t xml:space="preserve">e boss </w:t>
+      </w:r>
+      <w:r>
+        <w:t>tir</w:t>
+      </w:r>
+      <w:r>
+        <w:t>e</w:t>
+      </w:r>
+      <w:r>
+        <w:t xml:space="preserve"> </w:t>
+      </w:r>
+      <w:r>
+        <w:t>(peut-</w:t>
+      </w:r>
+      <w:r>
+        <w:t>être des engrenage</w:t>
+      </w:r>
+      <w:r>
+        <w:t>s</w:t>
+      </w:r>
+      <w:r>
+        <w:t>)</w:t>
+      </w:r>
+      <w:r>
+        <w:t xml:space="preserve"> avec ses deux armes un peu de partout, il faut éviter les attaque</w:t>
+      </w:r>
+      <w:r>
+        <w:t>s</w:t>
+      </w:r>
+      <w:r>
+        <w:t xml:space="preserve"> le temps qu’il finisse de mourir. </w:t>
+      </w:r>
+    </w:p>
+    <w:p>
+      <w:r>
+        <w:tab/>
+        <w:t>Les armes du boss</w:t>
+      </w:r>
+      <w:r>
+        <w:t xml:space="preserve"> ne peuvent </w:t>
+      </w:r>
+      <w:r>
+        <w:t>que tourner sur elle-même il fau</w:t>
+      </w:r>
+      <w:r>
+        <w:t xml:space="preserve">t donc entre chacun de leur tir un </w:t>
+      </w:r>
+      <w:proofErr w:type="spellStart"/>
+      <w:r>
+        <w:t>random</w:t>
+      </w:r>
+      <w:proofErr w:type="spellEnd"/>
+      <w:r>
+        <w:t xml:space="preserve"> sur leur rotation sur Z.</w:t>
+      </w:r>
+    </w:p>
+    <w:p>
+      <w:pPr>
+        <w:rPr>
+          <w:i/>
+        </w:rPr>
+      </w:pPr>
+      <w:r>
+        <w:tab/>
+      </w:r>
+      <w:r>
+        <w:rPr>
+          <w:i/>
+        </w:rPr>
+        <w:t xml:space="preserve">Pour gérer le passage entre les phases il faudrait avoir un </w:t>
+      </w:r>
+      <w:proofErr w:type="spellStart"/>
+      <w:r>
+        <w:rPr>
+          <w:i/>
+        </w:rPr>
+        <w:t>int</w:t>
+      </w:r>
+      <w:proofErr w:type="spellEnd"/>
+      <w:r>
+        <w:rPr>
+          <w:i/>
+        </w:rPr>
+        <w:t xml:space="preserve"> qui garderai la phase dans laquelle on est et trois fonctions qui code le comportement de chacune des phases. Ainsi quand dans chacune des fonctions on détecte que la phase est finie il suffit de changer la valeur du </w:t>
+      </w:r>
+      <w:proofErr w:type="spellStart"/>
+      <w:r>
+        <w:rPr>
+          <w:i/>
+        </w:rPr>
+        <w:t>int</w:t>
+      </w:r>
+      <w:proofErr w:type="spellEnd"/>
+      <w:r>
+        <w:rPr>
+          <w:i/>
+        </w:rPr>
+        <w:t xml:space="preserve">. </w:t>
+      </w:r>
+    </w:p>
+    <w:p>
+      <w:pPr>
+        <w:rPr>
+          <w:i/>
+        </w:rPr>
+      </w:pPr>
+    </w:p>
+    <w:p>
+      <w:r>
+        <w:rPr>
+          <w:b/>
+          <w:u w:val="single"/>
+        </w:rPr>
+        <w:t>Style graphique du boss :</w:t>
+      </w:r>
+      <w:r>
+        <w:t xml:space="preserve"> doit être quelque chose de très mécanique</w:t>
+      </w:r>
+    </w:p>
     <w:p/>
-    <w:p>
-      <w:pPr>
-        <w:rPr>
-          <w:b/>
-          <w:u w:val="single"/>
-        </w:rPr>
-      </w:pPr>
-      <w:r>
-        <w:rPr>
-          <w:b/>
-          <w:u w:val="single"/>
-        </w:rPr>
-        <w:t>La p</w:t>
-      </w:r>
-      <w:r>
-        <w:rPr>
-          <w:b/>
-          <w:u w:val="single"/>
-        </w:rPr>
-        <w:t>hase finale </w:t>
-      </w:r>
-      <w:r>
-        <w:rPr>
-          <w:i/>
-          <w:u w:val="single"/>
-        </w:rPr>
-        <w:t>(15 secondes)</w:t>
-      </w:r>
-      <w:r>
-        <w:rPr>
-          <w:b/>
-          <w:u w:val="single"/>
-        </w:rPr>
-        <w:t>:</w:t>
-      </w:r>
-    </w:p>
-    <w:p>
-      <w:r>
-        <w:t xml:space="preserve">Une fois la vie </w:t>
-      </w:r>
-      <w:r>
-        <w:t>du boss tombé</w:t>
-      </w:r>
-      <w:r>
-        <w:t>e</w:t>
-      </w:r>
-      <w:r>
-        <w:t xml:space="preserve"> à zéro, une nouvelle phas</w:t>
-      </w:r>
-      <w:r>
-        <w:t>e se déclenche.</w:t>
-      </w:r>
-      <w:r>
-        <w:t xml:space="preserve"> </w:t>
-      </w:r>
-      <w:r>
-        <w:t>L</w:t>
-      </w:r>
-      <w:r>
-        <w:t xml:space="preserve">e boss </w:t>
-      </w:r>
-      <w:r>
-        <w:t>tir</w:t>
-      </w:r>
-      <w:r>
-        <w:t>e</w:t>
-      </w:r>
-      <w:r>
-        <w:t xml:space="preserve"> </w:t>
-      </w:r>
-      <w:r>
-        <w:t>(peut-</w:t>
-      </w:r>
-      <w:r>
-        <w:t>être des engrenage</w:t>
-      </w:r>
-      <w:r>
+    <w:p/>
+    <w:p>
+      <w:pPr>
+        <w:rPr>
+          <w:b/>
+          <w:i/>
+          <w:u w:val="single"/>
+        </w:rPr>
+      </w:pPr>
+      <w:r>
+        <w:rPr>
+          <w:b/>
+          <w:i/>
+          <w:u w:val="single"/>
+        </w:rPr>
+        <w:lastRenderedPageBreak/>
+        <w:t>Propriété</w:t>
+      </w:r>
+      <w:r>
+        <w:rPr>
+          <w:b/>
+          <w:i/>
+          <w:u w:val="single"/>
+        </w:rPr>
         <w:t>s</w:t>
       </w:r>
       <w:r>
-        <w:t>)</w:t>
-      </w:r>
-      <w:r>
-        <w:t xml:space="preserve"> avec ses deux armes un peu de partout, il faut éviter les attaque</w:t>
-      </w:r>
-      <w:r>
+        <w:rPr>
+          <w:b/>
+          <w:i/>
+          <w:u w:val="single"/>
+        </w:rPr>
+        <w:t xml:space="preserve"> importante</w:t>
+      </w:r>
+      <w:r>
+        <w:rPr>
+          <w:b/>
+          <w:i/>
+          <w:u w:val="single"/>
+        </w:rPr>
         <w:t>s</w:t>
       </w:r>
       <w:r>
-        <w:t xml:space="preserve"> le temps qu’il finisse de mourir. </w:t>
-      </w:r>
-    </w:p>
-    <w:p/>
-    <w:p>
-      <w:r>
-        <w:t>Style graphique du boss : doit être quelque chose de très mécanique</w:t>
-      </w:r>
-    </w:p>
-    <w:p/>
-    <w:p>
-      <w:r>
-        <w:t>Propriété</w:t>
-      </w:r>
-      <w:r>
-        <w:t>s</w:t>
-      </w:r>
-      <w:r>
-        <w:t xml:space="preserve"> importante</w:t>
-      </w:r>
-      <w:r>
-        <w:t>s</w:t>
-      </w:r>
-      <w:r>
+        <w:rPr>
+          <w:b/>
+          <w:i/>
+          <w:u w:val="single"/>
+        </w:rPr>
         <w:t xml:space="preserve"> : </w:t>
       </w:r>
     </w:p>
@@ -397,32 +694,56 @@
           <w:ilvl w:val="0"/>
           <w:numId w:val="1"/>
         </w:numPr>
+        <w:rPr>
+          <w:i/>
+        </w:rPr>
       </w:pPr>
       <w:proofErr w:type="spellStart"/>
       <w:r>
+        <w:rPr>
+          <w:i/>
+        </w:rPr>
         <w:t>T</w:t>
       </w:r>
       <w:r>
-        <w:t>imers</w:t>
+        <w:rPr>
+          <w:i/>
+        </w:rPr>
+        <w:t>imeurs</w:t>
       </w:r>
       <w:proofErr w:type="spellEnd"/>
       <w:r>
+        <w:rPr>
+          <w:i/>
+        </w:rPr>
         <w:t xml:space="preserve"> des phases</w:t>
       </w:r>
       <w:r>
+        <w:rPr>
+          <w:i/>
+        </w:rPr>
         <w:t xml:space="preserve"> </w:t>
       </w:r>
       <w:r>
+        <w:rPr>
+          <w:i/>
+        </w:rPr>
         <w:t>(</w:t>
       </w:r>
       <w:proofErr w:type="spellStart"/>
       <w:proofErr w:type="gramStart"/>
       <w:r>
+        <w:rPr>
+          <w:i/>
+        </w:rPr>
         <w:t>int,float</w:t>
       </w:r>
       <w:proofErr w:type="spellEnd"/>
       <w:proofErr w:type="gramEnd"/>
       <w:r>
+        <w:rPr>
+          <w:i/>
+        </w:rPr>
         <w:t>)</w:t>
       </w:r>
     </w:p>
@@ -433,31 +754,58 @@
           <w:ilvl w:val="0"/>
           <w:numId w:val="1"/>
         </w:numPr>
-      </w:pPr>
-      <w:r>
+        <w:rPr>
+          <w:i/>
+        </w:rPr>
+      </w:pPr>
+      <w:r>
+        <w:rPr>
+          <w:i/>
+        </w:rPr>
         <w:t>Valeur</w:t>
       </w:r>
       <w:r>
+        <w:rPr>
+          <w:i/>
+        </w:rPr>
         <w:t xml:space="preserve"> du </w:t>
       </w:r>
       <w:r>
+        <w:rPr>
+          <w:i/>
+        </w:rPr>
         <w:t>Shield</w:t>
       </w:r>
       <w:r>
+        <w:rPr>
+          <w:i/>
+        </w:rPr>
         <w:t xml:space="preserve"> de son « cœur »</w:t>
       </w:r>
       <w:r>
+        <w:rPr>
+          <w:i/>
+        </w:rPr>
         <w:t xml:space="preserve"> </w:t>
       </w:r>
       <w:r>
+        <w:rPr>
+          <w:i/>
+        </w:rPr>
         <w:t>(</w:t>
       </w:r>
       <w:proofErr w:type="spellStart"/>
       <w:r>
+        <w:rPr>
+          <w:i/>
+        </w:rPr>
         <w:t>int</w:t>
       </w:r>
       <w:proofErr w:type="spellEnd"/>
       <w:r>
+        <w:rPr>
+          <w:i/>
+        </w:rPr>
         <w:t>)</w:t>
       </w:r>
     </w:p>
@@ -468,28 +816,44 @@
           <w:ilvl w:val="0"/>
           <w:numId w:val="1"/>
         </w:numPr>
+        <w:rPr>
+          <w:i/>
+        </w:rPr>
       </w:pPr>
       <w:proofErr w:type="spellStart"/>
       <w:r>
+        <w:rPr>
+          <w:i/>
+        </w:rPr>
         <w:t>PV</w:t>
       </w:r>
       <w:r>
+        <w:rPr>
+          <w:i/>
+        </w:rPr>
         <w:t>s</w:t>
       </w:r>
       <w:proofErr w:type="spellEnd"/>
       <w:r>
+        <w:rPr>
+          <w:i/>
+        </w:rPr>
         <w:t xml:space="preserve"> (</w:t>
       </w:r>
       <w:proofErr w:type="spellStart"/>
       <w:r>
+        <w:rPr>
+          <w:i/>
+        </w:rPr>
         <w:t>int</w:t>
       </w:r>
       <w:proofErr w:type="spellEnd"/>
       <w:r>
+        <w:rPr>
+          <w:i/>
+        </w:rPr>
         <w:t>)</w:t>
       </w:r>
-      <w:bookmarkStart w:id="0" w:name="_GoBack"/>
-      <w:bookmarkEnd w:id="0"/>
     </w:p>
     <w:p>
       <w:pPr>
@@ -498,41 +862,80 @@
           <w:ilvl w:val="0"/>
           <w:numId w:val="1"/>
         </w:numPr>
-      </w:pPr>
-      <w:r>
+        <w:rPr>
+          <w:i/>
+        </w:rPr>
+      </w:pPr>
+      <w:r>
+        <w:rPr>
+          <w:i/>
+        </w:rPr>
         <w:t>Cadence</w:t>
       </w:r>
       <w:r>
+        <w:rPr>
+          <w:i/>
+        </w:rPr>
         <w:t xml:space="preserve"> et </w:t>
       </w:r>
       <w:proofErr w:type="spellStart"/>
       <w:r>
+        <w:rPr>
+          <w:i/>
+        </w:rPr>
         <w:t>idle</w:t>
       </w:r>
       <w:proofErr w:type="spellEnd"/>
       <w:r>
+        <w:rPr>
+          <w:i/>
+        </w:rPr>
         <w:t xml:space="preserve"> des tirs normaux et du tir de canon (</w:t>
       </w:r>
       <w:proofErr w:type="spellStart"/>
       <w:proofErr w:type="gramStart"/>
       <w:r>
+        <w:rPr>
+          <w:i/>
+        </w:rPr>
         <w:t>int,float</w:t>
       </w:r>
       <w:proofErr w:type="spellEnd"/>
       <w:proofErr w:type="gramEnd"/>
       <w:r>
+        <w:rPr>
+          <w:i/>
+        </w:rPr>
         <w:t>)</w:t>
       </w:r>
     </w:p>
     <w:p/>
     <w:p>
-      <w:r>
+      <w:pPr>
+        <w:rPr>
+          <w:b/>
+          <w:u w:val="single"/>
+        </w:rPr>
+      </w:pPr>
+      <w:r>
+        <w:rPr>
+          <w:b/>
+          <w:u w:val="single"/>
+        </w:rPr>
         <w:t>Animation</w:t>
       </w:r>
       <w:r>
+        <w:rPr>
+          <w:b/>
+          <w:u w:val="single"/>
+        </w:rPr>
         <w:t>s</w:t>
       </w:r>
       <w:r>
+        <w:rPr>
+          <w:b/>
+          <w:u w:val="single"/>
+        </w:rPr>
         <w:t>/effets sonores à prévoir :</w:t>
       </w:r>
     </w:p>

</xml_diff>